<commit_message>
Make corrections to presentation script
</commit_message>
<xml_diff>
--- a/java2Days script.docx
+++ b/java2Days script.docx
@@ -2475,7 +2475,31 @@
         <w:rPr>
           <w:lang w:val="en-US"/>
         </w:rPr>
-        <w:t>set that value to. Otherwise builder class will set the default value for type of the field.</w:t>
+        <w:t xml:space="preserve">set that value to. Otherwise builder class will set the default value for </w:t>
+      </w:r>
+      <w:r>
+        <w:rPr>
+          <w:lang w:val="en-US"/>
+        </w:rPr>
+        <w:t xml:space="preserve">the </w:t>
+      </w:r>
+      <w:r>
+        <w:rPr>
+          <w:lang w:val="en-US"/>
+        </w:rPr>
+        <w:t xml:space="preserve">type of </w:t>
+      </w:r>
+      <w:r>
+        <w:rPr>
+          <w:lang w:val="en-US"/>
+        </w:rPr>
+        <w:t xml:space="preserve">that </w:t>
+      </w:r>
+      <w:r>
+        <w:rPr>
+          <w:lang w:val="en-US"/>
+        </w:rPr>
+        <w:t>field.</w:t>
       </w:r>
     </w:p>
     <w:p>
@@ -3683,7 +3707,43 @@
         <w:rPr>
           <w:lang w:val="en-US"/>
         </w:rPr>
-        <w:t xml:space="preserve">This annotation allows us to have checked exceptions thrown in our code but without having to add them to throws clause of your method or constructor. This feature must be used very carefully. </w:t>
+        <w:t xml:space="preserve">This annotation allows us to have checked exceptions thrown in our code but without having to add them to throws clause of </w:t>
+      </w:r>
+      <w:r>
+        <w:rPr>
+          <w:lang w:val="en-US"/>
+        </w:rPr>
+        <w:t xml:space="preserve">our </w:t>
+      </w:r>
+      <w:r>
+        <w:rPr>
+          <w:lang w:val="en-US"/>
+        </w:rPr>
+        <w:t>method</w:t>
+      </w:r>
+      <w:r>
+        <w:rPr>
+          <w:lang w:val="en-US"/>
+        </w:rPr>
+        <w:t>s</w:t>
+      </w:r>
+      <w:r>
+        <w:rPr>
+          <w:lang w:val="en-US"/>
+        </w:rPr>
+        <w:t xml:space="preserve"> or constructor</w:t>
+      </w:r>
+      <w:r>
+        <w:rPr>
+          <w:lang w:val="en-US"/>
+        </w:rPr>
+        <w:t>s</w:t>
+      </w:r>
+      <w:r>
+        <w:rPr>
+          <w:lang w:val="en-US"/>
+        </w:rPr>
+        <w:t xml:space="preserve">. This feature must be used very carefully. </w:t>
       </w:r>
     </w:p>
     <w:p>
@@ -3807,7 +3867,19 @@
         <w:rPr>
           <w:lang w:val="en-US"/>
         </w:rPr>
-        <w:t>With just a few words Lombok is annotation processor that modifies the Abstract Syntax Tree generated by Java parser.  Modifications happen in the corresponding handlers for each annotation. These handlers alter the AST by adding or altering classes, method, fields and expressions.</w:t>
+        <w:t>With just a few words Lombok is annotation processor that modifies the Abstract Syntax Tree generated by Java parser.  Modifications happen in the corresponding handlers for each annotation. These handlers alter the AST by adding or altering classes, method</w:t>
+      </w:r>
+      <w:r>
+        <w:rPr>
+          <w:lang w:val="en-US"/>
+        </w:rPr>
+        <w:t>s</w:t>
+      </w:r>
+      <w:r>
+        <w:rPr>
+          <w:lang w:val="en-US"/>
+        </w:rPr>
+        <w:t>, fields and expressions.</w:t>
       </w:r>
     </w:p>
     <w:p>

</xml_diff>